<commit_message>
part 1 -The journey to the  village
</commit_message>
<xml_diff>
--- a/Yaari.docx
+++ b/Yaari.docx
@@ -27,6 +27,8 @@
           </w14:textFill>
         </w:rPr>
       </w:pPr>
+      <w:bookmarkStart w:id="0" w:name="_GoBack"/>
+      <w:bookmarkEnd w:id="0"/>
       <w:r>
         <w:rPr>
           <w:rFonts w:hint="default"/>
@@ -55,7 +57,7 @@
         <w:bidi w:val="0"/>
         <w:rPr>
           <w:rFonts w:hint="default"/>
-          <w:lang w:val="en-US"/>
+          <w:lang w:val="en-IN"/>
         </w:rPr>
       </w:pPr>
       <w:r>
@@ -64,6 +66,13 @@
           <w:lang w:val="en-US"/>
         </w:rPr>
         <w:t>Part 1:</w:t>
+      </w:r>
+      <w:r>
+        <w:rPr>
+          <w:rFonts w:hint="default"/>
+          <w:lang w:val="en-IN"/>
+        </w:rPr>
+        <w:t xml:space="preserve"> The Journey to the village</w:t>
       </w:r>
     </w:p>
     <w:p>
@@ -248,8 +257,6 @@
         </w:rPr>
         <w:t>Inthalo oka pedha speed break kudhuputhoo nidhralechina ganesh , thana shoulder pina padukuna arun chusi navvukunnadu. Pakkane arun nidhralo atu etu uguthunna arun thana shoulder paina pettu kunnadu. Kaasepu bus tea thagadam kosam bus aagindhi. Canteen lo tea thaguthu arun and ganesh matladukuntunnaru.</w:t>
       </w:r>
-      <w:bookmarkStart w:id="0" w:name="_GoBack"/>
-      <w:bookmarkEnd w:id="0"/>
     </w:p>
     <w:p>
       <w:pPr>

</xml_diff>